<commit_message>
nmv 05 03 2024
</commit_message>
<xml_diff>
--- a/TS Jatai Ghanam Project/TS 4.1/TS 4.1 Ghanam Malayalam Corrections.docx
+++ b/TS Jatai Ghanam Project/TS 4.1/TS 4.1 Ghanam Malayalam Corrections.docx
@@ -24,6 +24,7 @@
         </w:rPr>
         <w:t xml:space="preserve">TS </w:t>
       </w:r>
+      <w:proofErr w:type="gramStart"/>
       <w:r>
         <w:rPr>
           <w:b/>
@@ -62,7 +63,18 @@
           <w:szCs w:val="32"/>
           <w:u w:val="single"/>
         </w:rPr>
-        <w:t xml:space="preserve">– TS </w:t>
+        <w:t>–</w:t>
+      </w:r>
+      <w:proofErr w:type="gramEnd"/>
+      <w:r>
+        <w:rPr>
+          <w:b/>
+          <w:bCs/>
+          <w:sz w:val="32"/>
+          <w:szCs w:val="32"/>
+          <w:u w:val="single"/>
+        </w:rPr>
+        <w:t xml:space="preserve"> TS </w:t>
       </w:r>
       <w:r>
         <w:rPr>
@@ -28196,7 +28208,27 @@
                 <w:sz w:val="32"/>
                 <w:szCs w:val="32"/>
               </w:rPr>
-              <w:t>td¢˜hõx(MÞ§) ¥së</w:t>
+              <w:t>td¢˜</w:t>
+            </w:r>
+            <w:proofErr w:type="gramStart"/>
+            <w:r>
+              <w:rPr>
+                <w:rFonts w:ascii="BRH Malayalam Extra" w:hAnsi="BRH Malayalam Extra" w:cs="BRH Malayalam Extra"/>
+                <w:color w:val="000000"/>
+                <w:sz w:val="32"/>
+                <w:szCs w:val="32"/>
+              </w:rPr>
+              <w:t>hõx(</w:t>
+            </w:r>
+            <w:proofErr w:type="gramEnd"/>
+            <w:r>
+              <w:rPr>
+                <w:rFonts w:ascii="BRH Malayalam Extra" w:hAnsi="BRH Malayalam Extra" w:cs="BRH Malayalam Extra"/>
+                <w:color w:val="000000"/>
+                <w:sz w:val="32"/>
+                <w:szCs w:val="32"/>
+              </w:rPr>
+              <w:t>MÞ§) ¥së</w:t>
             </w:r>
             <w:r>
               <w:rPr>
@@ -28268,7 +28300,27 @@
                 <w:sz w:val="32"/>
                 <w:szCs w:val="32"/>
               </w:rPr>
-              <w:t xml:space="preserve"> td¢˜hõx(MÞ§) ¥së</w:t>
+              <w:t xml:space="preserve"> td¢˜</w:t>
+            </w:r>
+            <w:proofErr w:type="gramStart"/>
+            <w:r>
+              <w:rPr>
+                <w:rFonts w:ascii="BRH Malayalam Extra" w:hAnsi="BRH Malayalam Extra" w:cs="BRH Malayalam Extra"/>
+                <w:color w:val="000000"/>
+                <w:sz w:val="32"/>
+                <w:szCs w:val="32"/>
+              </w:rPr>
+              <w:t>hõx(</w:t>
+            </w:r>
+            <w:proofErr w:type="gramEnd"/>
+            <w:r>
+              <w:rPr>
+                <w:rFonts w:ascii="BRH Malayalam Extra" w:hAnsi="BRH Malayalam Extra" w:cs="BRH Malayalam Extra"/>
+                <w:color w:val="000000"/>
+                <w:sz w:val="32"/>
+                <w:szCs w:val="32"/>
+              </w:rPr>
+              <w:t>MÞ§) ¥së</w:t>
             </w:r>
             <w:r>
               <w:rPr>
@@ -28418,7 +28470,27 @@
                 <w:sz w:val="32"/>
                 <w:szCs w:val="32"/>
               </w:rPr>
-              <w:t xml:space="preserve"> td¢˜hõx(MÞ§) ¥së</w:t>
+              <w:t xml:space="preserve"> td¢˜</w:t>
+            </w:r>
+            <w:proofErr w:type="gramStart"/>
+            <w:r>
+              <w:rPr>
+                <w:rFonts w:ascii="BRH Malayalam Extra" w:hAnsi="BRH Malayalam Extra" w:cs="BRH Malayalam Extra"/>
+                <w:color w:val="000000"/>
+                <w:sz w:val="32"/>
+                <w:szCs w:val="32"/>
+              </w:rPr>
+              <w:t>hõx(</w:t>
+            </w:r>
+            <w:proofErr w:type="gramEnd"/>
+            <w:r>
+              <w:rPr>
+                <w:rFonts w:ascii="BRH Malayalam Extra" w:hAnsi="BRH Malayalam Extra" w:cs="BRH Malayalam Extra"/>
+                <w:color w:val="000000"/>
+                <w:sz w:val="32"/>
+                <w:szCs w:val="32"/>
+              </w:rPr>
+              <w:t>MÞ§) ¥së</w:t>
             </w:r>
             <w:r>
               <w:rPr>
@@ -28860,7 +28932,27 @@
                 <w:sz w:val="32"/>
                 <w:szCs w:val="32"/>
               </w:rPr>
-              <w:t>— sëx(MÞ§) sëx© h—</w:t>
+              <w:t xml:space="preserve">— </w:t>
+            </w:r>
+            <w:proofErr w:type="gramStart"/>
+            <w:r>
+              <w:rPr>
+                <w:rFonts w:ascii="BRH Malayalam Extra" w:hAnsi="BRH Malayalam Extra" w:cs="BRH Malayalam Extra"/>
+                <w:color w:val="000000"/>
+                <w:sz w:val="32"/>
+                <w:szCs w:val="32"/>
+              </w:rPr>
+              <w:t>sëx(</w:t>
+            </w:r>
+            <w:proofErr w:type="gramEnd"/>
+            <w:r>
+              <w:rPr>
+                <w:rFonts w:ascii="BRH Malayalam Extra" w:hAnsi="BRH Malayalam Extra" w:cs="BRH Malayalam Extra"/>
+                <w:color w:val="000000"/>
+                <w:sz w:val="32"/>
+                <w:szCs w:val="32"/>
+              </w:rPr>
+              <w:t>MÞ§) sëx© h—</w:t>
             </w:r>
             <w:r>
               <w:rPr>
@@ -29216,7 +29308,27 @@
                 <w:sz w:val="32"/>
                 <w:szCs w:val="32"/>
               </w:rPr>
-              <w:t xml:space="preserve"> sëx(MÞ§) sëx© h</w:t>
+              <w:t xml:space="preserve"> </w:t>
+            </w:r>
+            <w:proofErr w:type="gramStart"/>
+            <w:r>
+              <w:rPr>
+                <w:rFonts w:ascii="BRH Malayalam Extra" w:hAnsi="BRH Malayalam Extra" w:cs="BRH Malayalam Extra"/>
+                <w:color w:val="000000"/>
+                <w:sz w:val="32"/>
+                <w:szCs w:val="32"/>
+              </w:rPr>
+              <w:t>sëx(</w:t>
+            </w:r>
+            <w:proofErr w:type="gramEnd"/>
+            <w:r>
+              <w:rPr>
+                <w:rFonts w:ascii="BRH Malayalam Extra" w:hAnsi="BRH Malayalam Extra" w:cs="BRH Malayalam Extra"/>
+                <w:color w:val="000000"/>
+                <w:sz w:val="32"/>
+                <w:szCs w:val="32"/>
+              </w:rPr>
+              <w:t>MÞ§) sëx© h</w:t>
             </w:r>
             <w:r>
               <w:rPr>
@@ -29884,7 +29996,27 @@
                 <w:sz w:val="32"/>
                 <w:szCs w:val="32"/>
               </w:rPr>
-              <w:t>td¢˜hõx(MÞ§) ¥së</w:t>
+              <w:t>td¢˜</w:t>
+            </w:r>
+            <w:proofErr w:type="gramStart"/>
+            <w:r>
+              <w:rPr>
+                <w:rFonts w:ascii="BRH Malayalam Extra" w:hAnsi="BRH Malayalam Extra" w:cs="BRH Malayalam Extra"/>
+                <w:color w:val="000000"/>
+                <w:sz w:val="32"/>
+                <w:szCs w:val="32"/>
+              </w:rPr>
+              <w:t>hõx(</w:t>
+            </w:r>
+            <w:proofErr w:type="gramEnd"/>
+            <w:r>
+              <w:rPr>
+                <w:rFonts w:ascii="BRH Malayalam Extra" w:hAnsi="BRH Malayalam Extra" w:cs="BRH Malayalam Extra"/>
+                <w:color w:val="000000"/>
+                <w:sz w:val="32"/>
+                <w:szCs w:val="32"/>
+              </w:rPr>
+              <w:t>MÞ§) ¥së</w:t>
             </w:r>
             <w:r>
               <w:rPr>
@@ -29956,7 +30088,27 @@
                 <w:sz w:val="32"/>
                 <w:szCs w:val="32"/>
               </w:rPr>
-              <w:t xml:space="preserve"> td¢˜hõx(MÞ§) ¥së</w:t>
+              <w:t xml:space="preserve"> td¢˜</w:t>
+            </w:r>
+            <w:proofErr w:type="gramStart"/>
+            <w:r>
+              <w:rPr>
+                <w:rFonts w:ascii="BRH Malayalam Extra" w:hAnsi="BRH Malayalam Extra" w:cs="BRH Malayalam Extra"/>
+                <w:color w:val="000000"/>
+                <w:sz w:val="32"/>
+                <w:szCs w:val="32"/>
+              </w:rPr>
+              <w:t>hõx(</w:t>
+            </w:r>
+            <w:proofErr w:type="gramEnd"/>
+            <w:r>
+              <w:rPr>
+                <w:rFonts w:ascii="BRH Malayalam Extra" w:hAnsi="BRH Malayalam Extra" w:cs="BRH Malayalam Extra"/>
+                <w:color w:val="000000"/>
+                <w:sz w:val="32"/>
+                <w:szCs w:val="32"/>
+              </w:rPr>
+              <w:t>MÞ§) ¥së</w:t>
             </w:r>
             <w:r>
               <w:rPr>
@@ -30066,7 +30218,27 @@
                 <w:sz w:val="32"/>
                 <w:szCs w:val="32"/>
               </w:rPr>
-              <w:t xml:space="preserve"> td¢˜hõx(MÞ§) ¥së</w:t>
+              <w:t xml:space="preserve"> td¢˜</w:t>
+            </w:r>
+            <w:proofErr w:type="gramStart"/>
+            <w:r>
+              <w:rPr>
+                <w:rFonts w:ascii="BRH Malayalam Extra" w:hAnsi="BRH Malayalam Extra" w:cs="BRH Malayalam Extra"/>
+                <w:color w:val="000000"/>
+                <w:sz w:val="32"/>
+                <w:szCs w:val="32"/>
+              </w:rPr>
+              <w:t>hõx(</w:t>
+            </w:r>
+            <w:proofErr w:type="gramEnd"/>
+            <w:r>
+              <w:rPr>
+                <w:rFonts w:ascii="BRH Malayalam Extra" w:hAnsi="BRH Malayalam Extra" w:cs="BRH Malayalam Extra"/>
+                <w:color w:val="000000"/>
+                <w:sz w:val="32"/>
+                <w:szCs w:val="32"/>
+              </w:rPr>
+              <w:t>MÞ§) ¥së</w:t>
             </w:r>
             <w:r>
               <w:rPr>
@@ -30457,7 +30629,27 @@
                 <w:sz w:val="32"/>
                 <w:szCs w:val="32"/>
               </w:rPr>
-              <w:t xml:space="preserve"> sëx(MÞ§) sëx© h—</w:t>
+              <w:t xml:space="preserve"> </w:t>
+            </w:r>
+            <w:proofErr w:type="gramStart"/>
+            <w:r>
+              <w:rPr>
+                <w:rFonts w:ascii="BRH Malayalam Extra" w:hAnsi="BRH Malayalam Extra" w:cs="BRH Malayalam Extra"/>
+                <w:color w:val="000000"/>
+                <w:sz w:val="32"/>
+                <w:szCs w:val="32"/>
+              </w:rPr>
+              <w:t>sëx(</w:t>
+            </w:r>
+            <w:proofErr w:type="gramEnd"/>
+            <w:r>
+              <w:rPr>
+                <w:rFonts w:ascii="BRH Malayalam Extra" w:hAnsi="BRH Malayalam Extra" w:cs="BRH Malayalam Extra"/>
+                <w:color w:val="000000"/>
+                <w:sz w:val="32"/>
+                <w:szCs w:val="32"/>
+              </w:rPr>
+              <w:t>MÞ§) sëx© h—</w:t>
             </w:r>
             <w:r>
               <w:rPr>
@@ -30815,7 +31007,27 @@
                 <w:sz w:val="32"/>
                 <w:szCs w:val="32"/>
               </w:rPr>
-              <w:t xml:space="preserve"> sëx(MÞ§) sëx© h</w:t>
+              <w:t xml:space="preserve"> </w:t>
+            </w:r>
+            <w:proofErr w:type="gramStart"/>
+            <w:r>
+              <w:rPr>
+                <w:rFonts w:ascii="BRH Malayalam Extra" w:hAnsi="BRH Malayalam Extra" w:cs="BRH Malayalam Extra"/>
+                <w:color w:val="000000"/>
+                <w:sz w:val="32"/>
+                <w:szCs w:val="32"/>
+              </w:rPr>
+              <w:t>sëx(</w:t>
+            </w:r>
+            <w:proofErr w:type="gramEnd"/>
+            <w:r>
+              <w:rPr>
+                <w:rFonts w:ascii="BRH Malayalam Extra" w:hAnsi="BRH Malayalam Extra" w:cs="BRH Malayalam Extra"/>
+                <w:color w:val="000000"/>
+                <w:sz w:val="32"/>
+                <w:szCs w:val="32"/>
+              </w:rPr>
+              <w:t>MÞ§) sëx© h</w:t>
             </w:r>
             <w:r>
               <w:rPr>
@@ -30943,7 +31155,27 @@
                 <w:sz w:val="32"/>
                 <w:szCs w:val="32"/>
               </w:rPr>
-              <w:t xml:space="preserve"> sëx(MÞ§) sëûI | </w:t>
+              <w:t xml:space="preserve"> </w:t>
+            </w:r>
+            <w:proofErr w:type="gramStart"/>
+            <w:r>
+              <w:rPr>
+                <w:rFonts w:ascii="BRH Malayalam Extra" w:hAnsi="BRH Malayalam Extra" w:cs="BRH Malayalam Extra"/>
+                <w:color w:val="000000"/>
+                <w:sz w:val="32"/>
+                <w:szCs w:val="32"/>
+              </w:rPr>
+              <w:t>sëx(</w:t>
+            </w:r>
+            <w:proofErr w:type="gramEnd"/>
+            <w:r>
+              <w:rPr>
+                <w:rFonts w:ascii="BRH Malayalam Extra" w:hAnsi="BRH Malayalam Extra" w:cs="BRH Malayalam Extra"/>
+                <w:color w:val="000000"/>
+                <w:sz w:val="32"/>
+                <w:szCs w:val="32"/>
+              </w:rPr>
+              <w:t xml:space="preserve">MÞ§) sëûI | </w:t>
             </w:r>
           </w:p>
           <w:p>
@@ -32328,9 +32560,30 @@
                 <w:color w:val="000000"/>
                 <w:sz w:val="32"/>
                 <w:szCs w:val="32"/>
+                <w:highlight w:val="green"/>
                 <w:lang w:val="en-IN"/>
               </w:rPr>
-              <w:t xml:space="preserve">Ç </w:t>
+              <w:t>Ç</w:t>
+            </w:r>
+            <w:r>
+              <w:rPr>
+                <w:rFonts w:ascii="BRH Malayalam Extra" w:hAnsi="BRH Malayalam Extra" w:cs="BRH Malayalam Extra"/>
+                <w:color w:val="000000"/>
+                <w:sz w:val="26"/>
+                <w:szCs w:val="32"/>
+                <w:lang w:val="en-IN"/>
+              </w:rPr>
+              <w:t>–</w:t>
+            </w:r>
+            <w:r>
+              <w:rPr>
+                <w:rFonts w:ascii="BRH Malayalam Extra" w:hAnsi="BRH Malayalam Extra" w:cs="BRH Malayalam Extra"/>
+                <w:color w:val="000000"/>
+                <w:sz w:val="32"/>
+                <w:szCs w:val="32"/>
+                <w:lang w:val="en-IN"/>
+              </w:rPr>
+              <w:t xml:space="preserve"> </w:t>
             </w:r>
           </w:p>
           <w:p>
@@ -32552,6 +32805,7 @@
         </w:rPr>
         <w:t xml:space="preserve">TS </w:t>
       </w:r>
+      <w:proofErr w:type="gramStart"/>
       <w:r>
         <w:rPr>
           <w:b/>
@@ -32590,7 +32844,18 @@
           <w:szCs w:val="32"/>
           <w:u w:val="single"/>
         </w:rPr>
-        <w:t xml:space="preserve">– TS </w:t>
+        <w:t>–</w:t>
+      </w:r>
+      <w:proofErr w:type="gramEnd"/>
+      <w:r>
+        <w:rPr>
+          <w:b/>
+          <w:bCs/>
+          <w:sz w:val="32"/>
+          <w:szCs w:val="32"/>
+          <w:u w:val="single"/>
+        </w:rPr>
+        <w:t xml:space="preserve"> TS </w:t>
       </w:r>
       <w:r>
         <w:rPr>

</xml_diff>